<commit_message>
Paginas finalizadas e requisições iniciadas
</commit_message>
<xml_diff>
--- a/Anexos/Arquitetura do projeto.docx
+++ b/Anexos/Arquitetura do projeto.docx
@@ -1,6 +1,6 @@
 
 <file path=word/document.xml><?xml version="1.0" encoding="utf-8"?>
-<w:document xmlns:wpc="http://schemas.microsoft.com/office/word/2010/wordprocessingCanvas" xmlns:mc="http://schemas.openxmlformats.org/markup-compatibility/2006" xmlns:o="urn:schemas-microsoft-com:office:office" xmlns:r="http://schemas.openxmlformats.org/officeDocument/2006/relationships" xmlns:m="http://schemas.openxmlformats.org/officeDocument/2006/math" xmlns:v="urn:schemas-microsoft-com:vml" xmlns:wp14="http://schemas.microsoft.com/office/word/2010/wordprocessingDrawing" xmlns:wp="http://schemas.openxmlformats.org/drawingml/2006/wordprocessingDrawing" xmlns:w10="urn:schemas-microsoft-com:office:word" xmlns:w="http://schemas.openxmlformats.org/wordprocessingml/2006/main" xmlns:w14="http://schemas.microsoft.com/office/word/2010/wordml" xmlns:w15="http://schemas.microsoft.com/office/word/2012/wordml" xmlns:wpg="http://schemas.microsoft.com/office/word/2010/wordprocessingGroup" xmlns:wpi="http://schemas.microsoft.com/office/word/2010/wordprocessingInk" xmlns:wne="http://schemas.microsoft.com/office/word/2006/wordml" xmlns:wps="http://schemas.microsoft.com/office/word/2010/wordprocessingShape" mc:Ignorable="w14 w15 wp14">
+<w:document xmlns:wpc="http://schemas.microsoft.com/office/word/2010/wordprocessingCanvas" xmlns:cx="http://schemas.microsoft.com/office/drawing/2014/chartex" xmlns:mc="http://schemas.openxmlformats.org/markup-compatibility/2006" xmlns:o="urn:schemas-microsoft-com:office:office" xmlns:r="http://schemas.openxmlformats.org/officeDocument/2006/relationships" xmlns:m="http://schemas.openxmlformats.org/officeDocument/2006/math" xmlns:v="urn:schemas-microsoft-com:vml" xmlns:wp14="http://schemas.microsoft.com/office/word/2010/wordprocessingDrawing" xmlns:wp="http://schemas.openxmlformats.org/drawingml/2006/wordprocessingDrawing" xmlns:w10="urn:schemas-microsoft-com:office:word" xmlns:w="http://schemas.openxmlformats.org/wordprocessingml/2006/main" xmlns:w14="http://schemas.microsoft.com/office/word/2010/wordml" xmlns:w15="http://schemas.microsoft.com/office/word/2012/wordml" xmlns:w16se="http://schemas.microsoft.com/office/word/2015/wordml/symex" xmlns:wpg="http://schemas.microsoft.com/office/word/2010/wordprocessingGroup" xmlns:wpi="http://schemas.microsoft.com/office/word/2010/wordprocessingInk" xmlns:wne="http://schemas.microsoft.com/office/word/2006/wordml" xmlns:wps="http://schemas.microsoft.com/office/word/2010/wordprocessingShape" mc:Ignorable="w14 w15 w16se wp14">
   <w:body>
     <w:p>
       <w:pPr>
@@ -137,7 +137,11 @@
           <w:numId w:val="1"/>
         </w:numPr>
         <w:rPr>
-          <w:rStyle w:val="Forte"/>
+          <w:rStyle w:val="Hyperlink"/>
+          <w:b/>
+          <w:bCs/>
+          <w:color w:val="auto"/>
+          <w:u w:val="none"/>
         </w:rPr>
       </w:pPr>
       <w:hyperlink w:anchor="_Componentes" w:history="1">
@@ -153,6 +157,46 @@
       <w:pPr>
         <w:pStyle w:val="PargrafodaLista"/>
         <w:numPr>
+          <w:ilvl w:val="1"/>
+          <w:numId w:val="1"/>
+        </w:numPr>
+        <w:rPr>
+          <w:rStyle w:val="Hyperlink"/>
+          <w:b/>
+          <w:bCs/>
+          <w:color w:val="auto"/>
+          <w:u w:val="none"/>
+        </w:rPr>
+      </w:pPr>
+      <w:r>
+        <w:rPr>
+          <w:rStyle w:val="Hyperlink"/>
+        </w:rPr>
+        <w:t>Feedback</w:t>
+      </w:r>
+    </w:p>
+    <w:p>
+      <w:pPr>
+        <w:pStyle w:val="PargrafodaLista"/>
+        <w:numPr>
+          <w:ilvl w:val="1"/>
+          <w:numId w:val="1"/>
+        </w:numPr>
+        <w:rPr>
+          <w:rStyle w:val="Forte"/>
+        </w:rPr>
+      </w:pPr>
+      <w:r>
+        <w:rPr>
+          <w:rStyle w:val="Hyperlink"/>
+        </w:rPr>
+        <w:t>Partes</w:t>
+      </w:r>
+    </w:p>
+    <w:p>
+      <w:pPr>
+        <w:pStyle w:val="PargrafodaLista"/>
+        <w:numPr>
           <w:ilvl w:val="0"/>
           <w:numId w:val="1"/>
         </w:numPr>
@@ -188,8 +232,6 @@
           <w:t>Services</w:t>
         </w:r>
       </w:hyperlink>
-      <w:bookmarkStart w:id="0" w:name="_GoBack"/>
-      <w:bookmarkEnd w:id="0"/>
     </w:p>
     <w:p>
       <w:pPr>
@@ -202,8 +244,8 @@
           <w:sz w:val="32"/>
         </w:rPr>
       </w:pPr>
-      <w:bookmarkStart w:id="1" w:name="_Paginas"/>
-      <w:bookmarkEnd w:id="1"/>
+      <w:bookmarkStart w:id="0" w:name="_Paginas"/>
+      <w:bookmarkEnd w:id="0"/>
       <w:r>
         <w:rPr>
           <w:rStyle w:val="Forte"/>
@@ -257,8 +299,8 @@
           <w:u w:val="single"/>
         </w:rPr>
       </w:pPr>
-      <w:bookmarkStart w:id="2" w:name="_Administrador"/>
-      <w:bookmarkEnd w:id="2"/>
+      <w:bookmarkStart w:id="1" w:name="_Administrador"/>
+      <w:bookmarkEnd w:id="1"/>
       <w:r>
         <w:rPr>
           <w:rStyle w:val="Forte"/>
@@ -345,8 +387,8 @@
           <w:u w:val="single"/>
         </w:rPr>
       </w:pPr>
-      <w:bookmarkStart w:id="3" w:name="_Usuário"/>
-      <w:bookmarkEnd w:id="3"/>
+      <w:bookmarkStart w:id="2" w:name="_Usuário"/>
+      <w:bookmarkEnd w:id="2"/>
       <w:r>
         <w:rPr>
           <w:rStyle w:val="Forte"/>
@@ -405,21 +447,7 @@
           <w:rStyle w:val="Forte"/>
           <w:b w:val="0"/>
         </w:rPr>
-        <w:t xml:space="preserve">A página inicial do </w:t>
-      </w:r>
-      <w:r>
-        <w:rPr>
-          <w:rStyle w:val="Forte"/>
-          <w:b w:val="0"/>
-        </w:rPr>
-        <w:t>usuário</w:t>
-      </w:r>
-      <w:r>
-        <w:rPr>
-          <w:rStyle w:val="Forte"/>
-          <w:b w:val="0"/>
-        </w:rPr>
-        <w:t>, todas as outras páginas só podem ser acessadas através dela.</w:t>
+        <w:t>A página inicial do usuário, todas as outras páginas só podem ser acessadas através dela.</w:t>
       </w:r>
     </w:p>
     <w:p>
@@ -494,8 +522,8 @@
           <w:u w:val="single"/>
         </w:rPr>
       </w:pPr>
-      <w:bookmarkStart w:id="4" w:name="_Publico"/>
-      <w:bookmarkEnd w:id="4"/>
+      <w:bookmarkStart w:id="3" w:name="_Publico"/>
+      <w:bookmarkEnd w:id="3"/>
       <w:r>
         <w:rPr>
           <w:rStyle w:val="Forte"/>
@@ -535,14 +563,7 @@
           <w:rStyle w:val="Forte"/>
           <w:b w:val="0"/>
         </w:rPr>
-        <w:t xml:space="preserve">A página inicial </w:t>
-      </w:r>
-      <w:r>
-        <w:rPr>
-          <w:rStyle w:val="Forte"/>
-          <w:b w:val="0"/>
-        </w:rPr>
-        <w:t>da aplicação, todos os usuários começam aqui caso não estejam logados.</w:t>
+        <w:t>A página inicial da aplicação, todos os usuários começam aqui caso não estejam logados.</w:t>
       </w:r>
     </w:p>
     <w:p>
@@ -612,6 +633,7 @@
         <w:rPr>
           <w:rStyle w:val="Forte"/>
         </w:rPr>
+        <w:lastRenderedPageBreak/>
         <w:t>Falhas:</w:t>
       </w:r>
       <w:r>
@@ -638,8 +660,8 @@
           <w:u w:val="single"/>
         </w:rPr>
       </w:pPr>
-      <w:bookmarkStart w:id="5" w:name="_Médico"/>
-      <w:bookmarkEnd w:id="5"/>
+      <w:bookmarkStart w:id="4" w:name="_Médico"/>
+      <w:bookmarkEnd w:id="4"/>
       <w:r>
         <w:rPr>
           <w:rStyle w:val="Forte"/>
@@ -649,7 +671,6 @@
           <w:sz w:val="28"/>
           <w:u w:val="single"/>
         </w:rPr>
-        <w:lastRenderedPageBreak/>
         <w:t>Médico</w:t>
       </w:r>
     </w:p>
@@ -713,8 +734,8 @@
           <w:sz w:val="32"/>
         </w:rPr>
       </w:pPr>
-      <w:bookmarkStart w:id="6" w:name="_Componentes"/>
-      <w:bookmarkEnd w:id="6"/>
+      <w:bookmarkStart w:id="5" w:name="_Componentes"/>
+      <w:bookmarkEnd w:id="5"/>
       <w:r>
         <w:rPr>
           <w:rStyle w:val="Forte"/>
@@ -731,7 +752,46 @@
         <w:t>Nesta pasta ficarão partes que são reutilizadas em várias pastas (um bom exemplo é o Cabeçalho)</w:t>
       </w:r>
     </w:p>
-    <w:p/>
+    <w:p>
+      <w:pPr>
+        <w:pStyle w:val="Ttulo3"/>
+        <w:numPr>
+          <w:ilvl w:val="0"/>
+          <w:numId w:val="3"/>
+        </w:numPr>
+      </w:pPr>
+      <w:r>
+        <w:t>Feedback</w:t>
+      </w:r>
+    </w:p>
+    <w:p>
+      <w:pPr>
+        <w:ind w:left="708"/>
+      </w:pPr>
+      <w:r>
+        <w:t xml:space="preserve">Pasta onde tem qualquer componente </w:t>
+      </w:r>
+      <w:r>
+        <w:t xml:space="preserve">responsável por retornar uma mensagem ao </w:t>
+      </w:r>
+      <w:r>
+        <w:t>usuário.</w:t>
+      </w:r>
+    </w:p>
+    <w:p>
+      <w:pPr>
+        <w:pStyle w:val="Ttulo3"/>
+        <w:numPr>
+          <w:ilvl w:val="0"/>
+          <w:numId w:val="3"/>
+        </w:numPr>
+      </w:pPr>
+      <w:r>
+        <w:t>Partes</w:t>
+      </w:r>
+      <w:bookmarkStart w:id="6" w:name="_GoBack"/>
+      <w:bookmarkEnd w:id="6"/>
+    </w:p>
     <w:p>
       <w:pPr>
         <w:pStyle w:val="Ttulo2"/>
@@ -788,7 +848,7 @@
 </file>
 
 <file path=word/numbering.xml><?xml version="1.0" encoding="utf-8"?>
-<w:numbering xmlns:wpc="http://schemas.microsoft.com/office/word/2010/wordprocessingCanvas" xmlns:mc="http://schemas.openxmlformats.org/markup-compatibility/2006" xmlns:o="urn:schemas-microsoft-com:office:office" xmlns:r="http://schemas.openxmlformats.org/officeDocument/2006/relationships" xmlns:m="http://schemas.openxmlformats.org/officeDocument/2006/math" xmlns:v="urn:schemas-microsoft-com:vml" xmlns:wp14="http://schemas.microsoft.com/office/word/2010/wordprocessingDrawing" xmlns:wp="http://schemas.openxmlformats.org/drawingml/2006/wordprocessingDrawing" xmlns:w10="urn:schemas-microsoft-com:office:word" xmlns:w="http://schemas.openxmlformats.org/wordprocessingml/2006/main" xmlns:w14="http://schemas.microsoft.com/office/word/2010/wordml" xmlns:w15="http://schemas.microsoft.com/office/word/2012/wordml" xmlns:wpg="http://schemas.microsoft.com/office/word/2010/wordprocessingGroup" xmlns:wpi="http://schemas.microsoft.com/office/word/2010/wordprocessingInk" xmlns:wne="http://schemas.microsoft.com/office/word/2006/wordml" xmlns:wps="http://schemas.microsoft.com/office/word/2010/wordprocessingShape" mc:Ignorable="w14 w15 wp14">
+<w:numbering xmlns:wpc="http://schemas.microsoft.com/office/word/2010/wordprocessingCanvas" xmlns:cx="http://schemas.microsoft.com/office/drawing/2014/chartex" xmlns:mc="http://schemas.openxmlformats.org/markup-compatibility/2006" xmlns:o="urn:schemas-microsoft-com:office:office" xmlns:r="http://schemas.openxmlformats.org/officeDocument/2006/relationships" xmlns:m="http://schemas.openxmlformats.org/officeDocument/2006/math" xmlns:v="urn:schemas-microsoft-com:vml" xmlns:wp14="http://schemas.microsoft.com/office/word/2010/wordprocessingDrawing" xmlns:wp="http://schemas.openxmlformats.org/drawingml/2006/wordprocessingDrawing" xmlns:w10="urn:schemas-microsoft-com:office:word" xmlns:w="http://schemas.openxmlformats.org/wordprocessingml/2006/main" xmlns:w14="http://schemas.microsoft.com/office/word/2010/wordml" xmlns:w15="http://schemas.microsoft.com/office/word/2012/wordml" xmlns:w16se="http://schemas.microsoft.com/office/word/2015/wordml/symex" xmlns:wpg="http://schemas.microsoft.com/office/word/2010/wordprocessingGroup" xmlns:wpi="http://schemas.microsoft.com/office/word/2010/wordprocessingInk" xmlns:wne="http://schemas.microsoft.com/office/word/2006/wordml" xmlns:wps="http://schemas.microsoft.com/office/word/2010/wordprocessingShape" mc:Ignorable="w14 w15 w16se wp14">
   <w:abstractNum w:abstractNumId="0" w15:restartNumberingAfterBreak="0">
     <w:nsid w:val="099F39C7"/>
     <w:multiLevelType w:val="hybridMultilevel"/>
@@ -1234,7 +1294,7 @@
 </file>
 
 <file path=word/styles.xml><?xml version="1.0" encoding="utf-8"?>
-<w:styles xmlns:mc="http://schemas.openxmlformats.org/markup-compatibility/2006" xmlns:r="http://schemas.openxmlformats.org/officeDocument/2006/relationships" xmlns:w="http://schemas.openxmlformats.org/wordprocessingml/2006/main" xmlns:w14="http://schemas.microsoft.com/office/word/2010/wordml" xmlns:w15="http://schemas.microsoft.com/office/word/2012/wordml" mc:Ignorable="w14 w15">
+<w:styles xmlns:mc="http://schemas.openxmlformats.org/markup-compatibility/2006" xmlns:r="http://schemas.openxmlformats.org/officeDocument/2006/relationships" xmlns:w="http://schemas.openxmlformats.org/wordprocessingml/2006/main" xmlns:w14="http://schemas.microsoft.com/office/word/2010/wordml" xmlns:w15="http://schemas.microsoft.com/office/word/2012/wordml" xmlns:w16se="http://schemas.microsoft.com/office/word/2015/wordml/symex" mc:Ignorable="w14 w15 w16se">
   <w:docDefaults>
     <w:rPrDefault>
       <w:rPr>
@@ -2173,7 +2233,7 @@
 </file>
 
 <file path=customXml/itemProps1.xml><?xml version="1.0" encoding="utf-8"?>
-<ds:datastoreItem xmlns:ds="http://schemas.openxmlformats.org/officeDocument/2006/customXml" ds:itemID="{7D462CF3-21C4-48F7-830D-F8A0C20E7962}">
+<ds:datastoreItem xmlns:ds="http://schemas.openxmlformats.org/officeDocument/2006/customXml" ds:itemID="{CCD86FD4-526A-4494-B6C2-634BB3A2A835}">
   <ds:schemaRefs>
     <ds:schemaRef ds:uri="http://schemas.openxmlformats.org/officeDocument/2006/bibliography"/>
   </ds:schemaRefs>

</xml_diff>